<commit_message>
some edits, intro added to latex
</commit_message>
<xml_diff>
--- a/documents/finalReport/Base calculations.docx
+++ b/documents/finalReport/Base calculations.docx
@@ -1,8 +1,11 @@
 
 <file path=word/document.xml><?xml version="1.0" encoding="utf-8"?>
-<w:document xmlns:wpc="http://schemas.microsoft.com/office/word/2010/wordprocessingCanvas" xmlns:cx="http://schemas.microsoft.com/office/drawing/2014/chartex" xmlns:cx1="http://schemas.microsoft.com/office/drawing/2015/9/8/chartex" xmlns:cx2="http://schemas.microsoft.com/office/drawing/2015/10/21/chartex" xmlns:cx3="http://schemas.microsoft.com/office/drawing/2016/5/9/chartex" xmlns:cx4="http://schemas.microsoft.com/office/drawing/2016/5/10/chartex" xmlns:cx5="http://schemas.microsoft.com/office/drawing/2016/5/11/chartex" xmlns:mc="http://schemas.openxmlformats.org/markup-compatibility/2006" xmlns:o="urn:schemas-microsoft-com:office:office" xmlns:r="http://schemas.openxmlformats.org/officeDocument/2006/relationships" xmlns:m="http://schemas.openxmlformats.org/officeDocument/2006/math" xmlns:v="urn:schemas-microsoft-com:vml" xmlns:wp14="http://schemas.microsoft.com/office/word/2010/wordprocessingDrawing" xmlns:wp="http://schemas.openxmlformats.org/drawingml/2006/wordprocessingDrawing" xmlns:w10="urn:schemas-microsoft-com:office:word" xmlns:w="http://schemas.openxmlformats.org/wordprocessingml/2006/main" xmlns:w14="http://schemas.microsoft.com/office/word/2010/wordml" xmlns:w15="http://schemas.microsoft.com/office/word/2012/wordml" xmlns:w16se="http://schemas.microsoft.com/office/word/2015/wordml/symex" xmlns:wpg="http://schemas.microsoft.com/office/word/2010/wordprocessingGroup" xmlns:wpi="http://schemas.microsoft.com/office/word/2010/wordprocessingInk" xmlns:wne="http://schemas.microsoft.com/office/word/2006/wordml" xmlns:wps="http://schemas.microsoft.com/office/word/2010/wordprocessingShape" mc:Ignorable="w14 w15 w16se wp14">
+<w:document xmlns:wpc="http://schemas.microsoft.com/office/word/2010/wordprocessingCanvas" xmlns:mo="http://schemas.microsoft.com/office/mac/office/2008/main" xmlns:mc="http://schemas.openxmlformats.org/markup-compatibility/2006" xmlns:mv="urn:schemas-microsoft-com:mac:vml" xmlns:o="urn:schemas-microsoft-com:office:office" xmlns:r="http://schemas.openxmlformats.org/officeDocument/2006/relationships" xmlns:m="http://schemas.openxmlformats.org/officeDocument/2006/math" xmlns:v="urn:schemas-microsoft-com:vml" xmlns:wp14="http://schemas.microsoft.com/office/word/2010/wordprocessingDrawing" xmlns:wp="http://schemas.openxmlformats.org/drawingml/2006/wordprocessingDrawing" xmlns:w10="urn:schemas-microsoft-com:office:word" xmlns:w="http://schemas.openxmlformats.org/wordprocessingml/2006/main" xmlns:w14="http://schemas.microsoft.com/office/word/2010/wordml" xmlns:w15="http://schemas.microsoft.com/office/word/2012/wordml" xmlns:wpg="http://schemas.microsoft.com/office/word/2010/wordprocessingGroup" xmlns:wpi="http://schemas.microsoft.com/office/word/2010/wordprocessingInk" xmlns:wne="http://schemas.microsoft.com/office/word/2006/wordml" xmlns:wps="http://schemas.microsoft.com/office/word/2010/wordprocessingShape" mc:Ignorable="w14 w15 wp14">
   <w:body>
     <w:p>
+      <w:pPr>
+        <w:outlineLvl w:val="0"/>
+      </w:pPr>
       <w:r>
         <w:t xml:space="preserve">KUKA KR 6 R900 </w:t>
       </w:r>
@@ -63,7 +66,7 @@
         <w:jc w:val="center"/>
       </w:pPr>
       <w:r>
-        <w:pict>
+        <w:pict w14:anchorId="0B99BD4D">
           <v:shapetype id="_x0000_t75" coordsize="21600,21600" o:spt="75" o:preferrelative="t" path="m@4@5l@4@11@9@11@9@5xe" filled="f" stroked="f">
             <v:stroke joinstyle="miter"/>
             <v:formulas>
@@ -83,7 +86,7 @@
             <v:path o:extrusionok="f" gradientshapeok="t" o:connecttype="rect"/>
             <o:lock v:ext="edit" aspectratio="t"/>
           </v:shapetype>
-          <v:shape id="_x0000_i1025" type="#_x0000_t75" style="width:140.1pt;height:286.45pt">
+          <v:shape id="_x0000_i1025" type="#_x0000_t75" style="width:140pt;height:287pt">
             <v:imagedata r:id="rId5" o:title="Base"/>
           </v:shape>
         </w:pict>
@@ -92,6 +95,7 @@
     <w:p>
       <w:pPr>
         <w:jc w:val="center"/>
+        <w:outlineLvl w:val="0"/>
       </w:pPr>
       <w:r>
         <w:t>Fig. 1: Base Structure</w:t>
@@ -123,13 +127,10 @@
         <w:pStyle w:val="ListParagraph"/>
       </w:pPr>
       <w:r>
-        <w:t>- 1</w:t>
-      </w:r>
-      <w:r>
-        <w:rPr>
-          <w:vertAlign w:val="superscript"/>
-        </w:rPr>
-        <w:t>st</w:t>
+        <w:t xml:space="preserve">- </w:t>
+      </w:r>
+      <w:r>
+        <w:t>First</w:t>
       </w:r>
       <w:r>
         <w:t xml:space="preserve"> flange is connected to the ground and is held strongly by the concrete layer beneath it</w:t>
@@ -140,13 +141,10 @@
         <w:pStyle w:val="ListParagraph"/>
       </w:pPr>
       <w:r>
-        <w:t>- 2</w:t>
-      </w:r>
-      <w:r>
-        <w:rPr>
-          <w:vertAlign w:val="superscript"/>
-        </w:rPr>
-        <w:t>nd</w:t>
+        <w:t xml:space="preserve">- </w:t>
+      </w:r>
+      <w:r>
+        <w:t>Second</w:t>
       </w:r>
       <w:r>
         <w:t xml:space="preserve"> flange connects the cylindrical body of the base to the previously mentioned flange.</w:t>
@@ -167,13 +165,10 @@
         <w:t>ylin</w:t>
       </w:r>
       <w:r>
-        <w:t>drical body that carries the robot. It’s mounted on the 2</w:t>
-      </w:r>
-      <w:r>
-        <w:rPr>
-          <w:vertAlign w:val="superscript"/>
-        </w:rPr>
-        <w:t>nd</w:t>
+        <w:t xml:space="preserve">drical body that carries the robot. It’s mounted on the </w:t>
+      </w:r>
+      <w:r>
+        <w:t>Second</w:t>
       </w:r>
       <w:r>
         <w:t xml:space="preserve"> lower flange to stand still while the robot is operated at full speed.</w:t>
@@ -206,8 +201,10 @@
     <w:p/>
     <w:p/>
     <w:p>
-      <w:r>
-        <w:lastRenderedPageBreak/>
+      <w:pPr>
+        <w:outlineLvl w:val="0"/>
+      </w:pPr>
+      <w:r>
         <w:t>Base calculation</w:t>
       </w:r>
     </w:p>
@@ -387,13 +384,10 @@
         <w:t>-3</w:t>
       </w:r>
       <w:r>
-        <w:t xml:space="preserve"> mm, which led us to the 2</w:t>
-      </w:r>
-      <w:r>
-        <w:rPr>
-          <w:vertAlign w:val="superscript"/>
-        </w:rPr>
-        <w:t>nd</w:t>
+        <w:t xml:space="preserve"> mm, which led us to the </w:t>
+      </w:r>
+      <w:r>
+        <w:t>Second</w:t>
       </w:r>
       <w:r>
         <w:t xml:space="preserve"> method of design.</w:t>
@@ -413,13 +407,7 @@
     </w:p>
     <w:p>
       <w:r>
-        <w:t>2</w:t>
-      </w:r>
-      <w:r>
-        <w:rPr>
-          <w:vertAlign w:val="superscript"/>
-        </w:rPr>
-        <w:t>nd</w:t>
+        <w:t>Second</w:t>
       </w:r>
       <w:r>
         <w:t xml:space="preserve"> attempt is aimed to use the inner and outer diameters of the cylinders available in the market, to check whether the resulting max shear stress would exceed the max allowable shear stress or not. The ASME code for such method is:</w:t>
@@ -895,6 +883,9 @@
       </m:oMathPara>
     </w:p>
     <w:p>
+      <w:pPr>
+        <w:outlineLvl w:val="0"/>
+      </w:pPr>
       <w:r>
         <w:t xml:space="preserve">Where </w:t>
       </w:r>
@@ -1300,6 +1291,7 @@
         <w:rPr>
           <w:rFonts w:eastAsiaTheme="minorEastAsia"/>
         </w:rPr>
+        <w:lastRenderedPageBreak/>
         <w:t>Max Allowable shear stress of a predefined specifications of a material, without keyways:</w:t>
       </w:r>
     </w:p>
@@ -1603,9 +1595,10 @@
       <w:r>
         <w:rPr>
           <w:noProof/>
+          <w:lang w:val="en-GB" w:eastAsia="en-GB"/>
         </w:rPr>
         <w:drawing>
-          <wp:anchor distT="0" distB="0" distL="114300" distR="114300" simplePos="0" relativeHeight="251659264" behindDoc="0" locked="0" layoutInCell="1" allowOverlap="1" wp14:anchorId="16A5A390" wp14:editId="6B808D66">
+          <wp:anchor distT="0" distB="0" distL="114300" distR="114300" simplePos="0" relativeHeight="251659264" behindDoc="0" locked="0" layoutInCell="1" allowOverlap="1" wp14:anchorId="23FFE2DB" wp14:editId="2AAEA1A9">
             <wp:simplePos x="0" y="0"/>
             <wp:positionH relativeFrom="column">
               <wp:posOffset>685469</wp:posOffset>
@@ -1671,7 +1664,7 @@
         <w:pStyle w:val="ListParagraph"/>
         <w:numPr>
           <w:ilvl w:val="0"/>
-          <w:numId w:val="7"/>
+          <w:numId w:val="15"/>
         </w:numPr>
       </w:pPr>
       <w:r>
@@ -1698,7 +1691,6 @@
         <w:t xml:space="preserve"> will be taken as 2 in the calculations</w:t>
       </w:r>
     </w:p>
-    <w:p/>
     <w:p>
       <w:r>
         <w:t>Results:</w:t>
@@ -1764,7 +1756,6 @@
         <w:t xml:space="preserve"> </w:t>
       </w:r>
     </w:p>
-    <w:p/>
     <w:p>
       <w:pPr>
         <w:pStyle w:val="ListParagraph"/>
@@ -1820,7 +1811,6 @@
         </m:r>
       </m:oMath>
     </w:p>
-    <w:p/>
     <w:p>
       <w:r>
         <w:t>Hence, the max allowable shear stress is:</w:t>
@@ -1978,9 +1968,14 @@
         </m:oMath>
       </m:oMathPara>
     </w:p>
+    <w:p>
+      <w:pPr>
+        <w:pStyle w:val="ListParagraph"/>
+      </w:pPr>
+    </w:p>
     <w:tbl>
       <w:tblPr>
-        <w:tblpPr w:leftFromText="180" w:rightFromText="180" w:vertAnchor="page" w:horzAnchor="margin" w:tblpXSpec="center" w:tblpY="12523"/>
+        <w:tblpPr w:leftFromText="180" w:rightFromText="180" w:vertAnchor="page" w:horzAnchor="page" w:tblpX="3970" w:tblpY="11525"/>
         <w:tblW w:w="0" w:type="auto"/>
         <w:tblBorders>
           <w:top w:val="single" w:sz="4" w:space="0" w:color="000000" w:themeColor="text1"/>
@@ -2358,12 +2353,6 @@
         </w:tc>
       </w:tr>
     </w:tbl>
-    <w:p/>
-    <w:p>
-      <w:pPr>
-        <w:pStyle w:val="ListParagraph"/>
-      </w:pPr>
-    </w:p>
     <w:p>
       <w:pPr>
         <w:pStyle w:val="ListParagraph"/>
@@ -2380,7 +2369,6 @@
         </w:numPr>
       </w:pPr>
       <w:r>
-        <w:lastRenderedPageBreak/>
         <w:t>Bolts’ diameters</w:t>
       </w:r>
     </w:p>
@@ -3269,7 +3257,7 @@
         <w:pStyle w:val="ListParagraph"/>
         <w:numPr>
           <w:ilvl w:val="0"/>
-          <w:numId w:val="13"/>
+          <w:numId w:val="15"/>
         </w:numPr>
         <w:rPr>
           <w:rFonts w:eastAsiaTheme="minorEastAsia"/>
@@ -3287,7 +3275,19 @@
           <w:sz w:val="24"/>
           <w:szCs w:val="24"/>
         </w:rPr>
-        <w:t>Note: The dimension of the flanges and the distances r1 and r2 are assumed, until reasonable results are gained by try and error</w:t>
+        <w:t>Not</w:t>
+      </w:r>
+      <w:bookmarkStart w:id="0" w:name="_GoBack"/>
+      <w:bookmarkEnd w:id="0"/>
+      <w:r>
+        <w:rPr>
+          <w:rFonts w:eastAsiaTheme="minorEastAsia"/>
+          <w:i/>
+          <w:iCs/>
+          <w:sz w:val="24"/>
+          <w:szCs w:val="24"/>
+        </w:rPr>
+        <w:t>e: The dimension of the flanges and the distances r1 and r2 are assumed, until reasonable results are gained by try and error</w:t>
       </w:r>
     </w:p>
     <w:p>
@@ -3908,11 +3908,7 @@
         <w:ind w:left="360"/>
       </w:pPr>
       <w:r>
-        <w:t xml:space="preserve">There isn’t an exact way of calculating the height and width of the triangular ribs. After discussing the matter with several machine design doctors, we concluded that ribs’ width </w:t>
-      </w:r>
-      <w:r>
-        <w:lastRenderedPageBreak/>
-        <w:t>should cover the length from the cylinder surface to the edge of the flange, and the height ranges from 90 to 100 mm. the constructed ribs have a height of 90 mm.</w:t>
+        <w:t>There isn’t an exact way of calculating the height and width of the triangular ribs. After discussing the matter with several machine design doctors, we concluded that ribs’ width should cover the length from the cylinder surface to the edge of the flange, and the height ranges from 90 to 100 mm. the constructed ribs have a height of 90 mm.</w:t>
       </w:r>
     </w:p>
     <w:p>
@@ -3976,12 +3972,7 @@
     </w:p>
     <w:p>
       <w:r>
-        <w:t xml:space="preserve">- </w:t>
-      </w:r>
-      <w:bookmarkStart w:id="0" w:name="_GoBack"/>
-      <w:bookmarkEnd w:id="0"/>
-      <w:r>
-        <w:t>The phrasing will be revised.</w:t>
+        <w:t>- The phrasing will be revised.</w:t>
       </w:r>
     </w:p>
     <w:p>
@@ -4081,8 +4072,8 @@
 </file>
 
 <file path=word/numbering.xml><?xml version="1.0" encoding="utf-8"?>
-<w:numbering xmlns:wpc="http://schemas.microsoft.com/office/word/2010/wordprocessingCanvas" xmlns:cx="http://schemas.microsoft.com/office/drawing/2014/chartex" xmlns:cx1="http://schemas.microsoft.com/office/drawing/2015/9/8/chartex" xmlns:cx2="http://schemas.microsoft.com/office/drawing/2015/10/21/chartex" xmlns:cx3="http://schemas.microsoft.com/office/drawing/2016/5/9/chartex" xmlns:cx4="http://schemas.microsoft.com/office/drawing/2016/5/10/chartex" xmlns:cx5="http://schemas.microsoft.com/office/drawing/2016/5/11/chartex" xmlns:mc="http://schemas.openxmlformats.org/markup-compatibility/2006" xmlns:o="urn:schemas-microsoft-com:office:office" xmlns:r="http://schemas.openxmlformats.org/officeDocument/2006/relationships" xmlns:m="http://schemas.openxmlformats.org/officeDocument/2006/math" xmlns:v="urn:schemas-microsoft-com:vml" xmlns:wp14="http://schemas.microsoft.com/office/word/2010/wordprocessingDrawing" xmlns:wp="http://schemas.openxmlformats.org/drawingml/2006/wordprocessingDrawing" xmlns:w10="urn:schemas-microsoft-com:office:word" xmlns:w="http://schemas.openxmlformats.org/wordprocessingml/2006/main" xmlns:w14="http://schemas.microsoft.com/office/word/2010/wordml" xmlns:w15="http://schemas.microsoft.com/office/word/2012/wordml" xmlns:w16se="http://schemas.microsoft.com/office/word/2015/wordml/symex" xmlns:wpg="http://schemas.microsoft.com/office/word/2010/wordprocessingGroup" xmlns:wpi="http://schemas.microsoft.com/office/word/2010/wordprocessingInk" xmlns:wne="http://schemas.microsoft.com/office/word/2006/wordml" xmlns:wps="http://schemas.microsoft.com/office/word/2010/wordprocessingShape" mc:Ignorable="w14 w15 w16se wp14">
-  <w:abstractNum w:abstractNumId="0" w15:restartNumberingAfterBreak="0">
+<w:numbering xmlns:wpc="http://schemas.microsoft.com/office/word/2010/wordprocessingCanvas" xmlns:mo="http://schemas.microsoft.com/office/mac/office/2008/main" xmlns:mc="http://schemas.openxmlformats.org/markup-compatibility/2006" xmlns:mv="urn:schemas-microsoft-com:mac:vml" xmlns:o="urn:schemas-microsoft-com:office:office" xmlns:r="http://schemas.openxmlformats.org/officeDocument/2006/relationships" xmlns:m="http://schemas.openxmlformats.org/officeDocument/2006/math" xmlns:v="urn:schemas-microsoft-com:vml" xmlns:wp14="http://schemas.microsoft.com/office/word/2010/wordprocessingDrawing" xmlns:wp="http://schemas.openxmlformats.org/drawingml/2006/wordprocessingDrawing" xmlns:w10="urn:schemas-microsoft-com:office:word" xmlns:w="http://schemas.openxmlformats.org/wordprocessingml/2006/main" xmlns:w14="http://schemas.microsoft.com/office/word/2010/wordml" xmlns:w15="http://schemas.microsoft.com/office/word/2012/wordml" xmlns:wpg="http://schemas.microsoft.com/office/word/2010/wordprocessingGroup" xmlns:wpi="http://schemas.microsoft.com/office/word/2010/wordprocessingInk" xmlns:wne="http://schemas.microsoft.com/office/word/2006/wordml" xmlns:wps="http://schemas.microsoft.com/office/word/2010/wordprocessingShape" mc:Ignorable="w14 w15 wp14">
+  <w:abstractNum w:abstractNumId="0">
     <w:nsid w:val="0DAE089C"/>
     <w:multiLevelType w:val="hybridMultilevel"/>
     <w:tmpl w:val="E51020DE"/>
@@ -4171,7 +4162,7 @@
       </w:pPr>
     </w:lvl>
   </w:abstractNum>
-  <w:abstractNum w:abstractNumId="1" w15:restartNumberingAfterBreak="0">
+  <w:abstractNum w:abstractNumId="1">
     <w:nsid w:val="116619BB"/>
     <w:multiLevelType w:val="hybridMultilevel"/>
     <w:tmpl w:val="8820AB72"/>
@@ -4284,7 +4275,7 @@
       </w:rPr>
     </w:lvl>
   </w:abstractNum>
-  <w:abstractNum w:abstractNumId="2" w15:restartNumberingAfterBreak="0">
+  <w:abstractNum w:abstractNumId="2">
     <w:nsid w:val="1E0C57B1"/>
     <w:multiLevelType w:val="hybridMultilevel"/>
     <w:tmpl w:val="D6B0B810"/>
@@ -4396,7 +4387,7 @@
       </w:rPr>
     </w:lvl>
   </w:abstractNum>
-  <w:abstractNum w:abstractNumId="3" w15:restartNumberingAfterBreak="0">
+  <w:abstractNum w:abstractNumId="3">
     <w:nsid w:val="32DC4C9E"/>
     <w:multiLevelType w:val="hybridMultilevel"/>
     <w:tmpl w:val="17C43B4A"/>
@@ -4508,7 +4499,7 @@
       </w:rPr>
     </w:lvl>
   </w:abstractNum>
-  <w:abstractNum w:abstractNumId="4" w15:restartNumberingAfterBreak="0">
+  <w:abstractNum w:abstractNumId="4">
     <w:nsid w:val="44D2618E"/>
     <w:multiLevelType w:val="hybridMultilevel"/>
     <w:tmpl w:val="549C4446"/>
@@ -4621,7 +4612,7 @@
       </w:rPr>
     </w:lvl>
   </w:abstractNum>
-  <w:abstractNum w:abstractNumId="5" w15:restartNumberingAfterBreak="0">
+  <w:abstractNum w:abstractNumId="5">
     <w:nsid w:val="54242AD2"/>
     <w:multiLevelType w:val="hybridMultilevel"/>
     <w:tmpl w:val="C292D346"/>
@@ -4734,7 +4725,7 @@
       </w:rPr>
     </w:lvl>
   </w:abstractNum>
-  <w:abstractNum w:abstractNumId="6" w15:restartNumberingAfterBreak="0">
+  <w:abstractNum w:abstractNumId="6">
     <w:nsid w:val="55AF6924"/>
     <w:multiLevelType w:val="hybridMultilevel"/>
     <w:tmpl w:val="68D40010"/>
@@ -4823,7 +4814,120 @@
       </w:pPr>
     </w:lvl>
   </w:abstractNum>
-  <w:abstractNum w:abstractNumId="7" w15:restartNumberingAfterBreak="0">
+  <w:abstractNum w:abstractNumId="7">
+    <w:nsid w:val="5BD65E64"/>
+    <w:multiLevelType w:val="hybridMultilevel"/>
+    <w:tmpl w:val="6DAA6F1E"/>
+    <w:lvl w:ilvl="0" w:tplc="08090005">
+      <w:start w:val="1"/>
+      <w:numFmt w:val="bullet"/>
+      <w:lvlText w:val=""/>
+      <w:lvlJc w:val="left"/>
+      <w:pPr>
+        <w:ind w:left="720" w:hanging="360"/>
+      </w:pPr>
+      <w:rPr>
+        <w:rFonts w:ascii="Wingdings" w:hAnsi="Wingdings" w:hint="default"/>
+      </w:rPr>
+    </w:lvl>
+    <w:lvl w:ilvl="1" w:tplc="04090003" w:tentative="1">
+      <w:start w:val="1"/>
+      <w:numFmt w:val="bullet"/>
+      <w:lvlText w:val="o"/>
+      <w:lvlJc w:val="left"/>
+      <w:pPr>
+        <w:ind w:left="1440" w:hanging="360"/>
+      </w:pPr>
+      <w:rPr>
+        <w:rFonts w:ascii="Courier New" w:hAnsi="Courier New" w:cs="Courier New" w:hint="default"/>
+      </w:rPr>
+    </w:lvl>
+    <w:lvl w:ilvl="2" w:tplc="04090005" w:tentative="1">
+      <w:start w:val="1"/>
+      <w:numFmt w:val="bullet"/>
+      <w:lvlText w:val=""/>
+      <w:lvlJc w:val="left"/>
+      <w:pPr>
+        <w:ind w:left="2160" w:hanging="360"/>
+      </w:pPr>
+      <w:rPr>
+        <w:rFonts w:ascii="Wingdings" w:hAnsi="Wingdings" w:hint="default"/>
+      </w:rPr>
+    </w:lvl>
+    <w:lvl w:ilvl="3" w:tplc="04090001" w:tentative="1">
+      <w:start w:val="1"/>
+      <w:numFmt w:val="bullet"/>
+      <w:lvlText w:val=""/>
+      <w:lvlJc w:val="left"/>
+      <w:pPr>
+        <w:ind w:left="2880" w:hanging="360"/>
+      </w:pPr>
+      <w:rPr>
+        <w:rFonts w:ascii="Symbol" w:hAnsi="Symbol" w:hint="default"/>
+      </w:rPr>
+    </w:lvl>
+    <w:lvl w:ilvl="4" w:tplc="04090003" w:tentative="1">
+      <w:start w:val="1"/>
+      <w:numFmt w:val="bullet"/>
+      <w:lvlText w:val="o"/>
+      <w:lvlJc w:val="left"/>
+      <w:pPr>
+        <w:ind w:left="3600" w:hanging="360"/>
+      </w:pPr>
+      <w:rPr>
+        <w:rFonts w:ascii="Courier New" w:hAnsi="Courier New" w:cs="Courier New" w:hint="default"/>
+      </w:rPr>
+    </w:lvl>
+    <w:lvl w:ilvl="5" w:tplc="04090005" w:tentative="1">
+      <w:start w:val="1"/>
+      <w:numFmt w:val="bullet"/>
+      <w:lvlText w:val=""/>
+      <w:lvlJc w:val="left"/>
+      <w:pPr>
+        <w:ind w:left="4320" w:hanging="360"/>
+      </w:pPr>
+      <w:rPr>
+        <w:rFonts w:ascii="Wingdings" w:hAnsi="Wingdings" w:hint="default"/>
+      </w:rPr>
+    </w:lvl>
+    <w:lvl w:ilvl="6" w:tplc="04090001" w:tentative="1">
+      <w:start w:val="1"/>
+      <w:numFmt w:val="bullet"/>
+      <w:lvlText w:val=""/>
+      <w:lvlJc w:val="left"/>
+      <w:pPr>
+        <w:ind w:left="5040" w:hanging="360"/>
+      </w:pPr>
+      <w:rPr>
+        <w:rFonts w:ascii="Symbol" w:hAnsi="Symbol" w:hint="default"/>
+      </w:rPr>
+    </w:lvl>
+    <w:lvl w:ilvl="7" w:tplc="04090003" w:tentative="1">
+      <w:start w:val="1"/>
+      <w:numFmt w:val="bullet"/>
+      <w:lvlText w:val="o"/>
+      <w:lvlJc w:val="left"/>
+      <w:pPr>
+        <w:ind w:left="5760" w:hanging="360"/>
+      </w:pPr>
+      <w:rPr>
+        <w:rFonts w:ascii="Courier New" w:hAnsi="Courier New" w:cs="Courier New" w:hint="default"/>
+      </w:rPr>
+    </w:lvl>
+    <w:lvl w:ilvl="8" w:tplc="04090005" w:tentative="1">
+      <w:start w:val="1"/>
+      <w:numFmt w:val="bullet"/>
+      <w:lvlText w:val=""/>
+      <w:lvlJc w:val="left"/>
+      <w:pPr>
+        <w:ind w:left="6480" w:hanging="360"/>
+      </w:pPr>
+      <w:rPr>
+        <w:rFonts w:ascii="Wingdings" w:hAnsi="Wingdings" w:hint="default"/>
+      </w:rPr>
+    </w:lvl>
+  </w:abstractNum>
+  <w:abstractNum w:abstractNumId="8">
     <w:nsid w:val="625D4588"/>
     <w:multiLevelType w:val="hybridMultilevel"/>
     <w:tmpl w:val="85767048"/>
@@ -4935,7 +5039,7 @@
       </w:rPr>
     </w:lvl>
   </w:abstractNum>
-  <w:abstractNum w:abstractNumId="8" w15:restartNumberingAfterBreak="0">
+  <w:abstractNum w:abstractNumId="9">
     <w:nsid w:val="63BE4BB2"/>
     <w:multiLevelType w:val="hybridMultilevel"/>
     <w:tmpl w:val="3BAA41F6"/>
@@ -5021,7 +5125,7 @@
       </w:pPr>
     </w:lvl>
   </w:abstractNum>
-  <w:abstractNum w:abstractNumId="9" w15:restartNumberingAfterBreak="0">
+  <w:abstractNum w:abstractNumId="10">
     <w:nsid w:val="68D46273"/>
     <w:multiLevelType w:val="hybridMultilevel"/>
     <w:tmpl w:val="4A5870DE"/>
@@ -5107,7 +5211,7 @@
       </w:pPr>
     </w:lvl>
   </w:abstractNum>
-  <w:abstractNum w:abstractNumId="10" w15:restartNumberingAfterBreak="0">
+  <w:abstractNum w:abstractNumId="11">
     <w:nsid w:val="6BA3260E"/>
     <w:multiLevelType w:val="hybridMultilevel"/>
     <w:tmpl w:val="2E80686C"/>
@@ -5219,7 +5323,7 @@
       </w:rPr>
     </w:lvl>
   </w:abstractNum>
-  <w:abstractNum w:abstractNumId="11" w15:restartNumberingAfterBreak="0">
+  <w:abstractNum w:abstractNumId="12">
     <w:nsid w:val="6BDE6524"/>
     <w:multiLevelType w:val="hybridMultilevel"/>
     <w:tmpl w:val="293C6BFA"/>
@@ -5308,7 +5412,7 @@
       </w:pPr>
     </w:lvl>
   </w:abstractNum>
-  <w:abstractNum w:abstractNumId="12" w15:restartNumberingAfterBreak="0">
+  <w:abstractNum w:abstractNumId="13">
     <w:nsid w:val="7361105E"/>
     <w:multiLevelType w:val="hybridMultilevel"/>
     <w:tmpl w:val="3A72B9F0"/>
@@ -5420,7 +5524,7 @@
       </w:rPr>
     </w:lvl>
   </w:abstractNum>
-  <w:abstractNum w:abstractNumId="13" w15:restartNumberingAfterBreak="0">
+  <w:abstractNum w:abstractNumId="14">
     <w:nsid w:val="73AD732F"/>
     <w:multiLevelType w:val="hybridMultilevel"/>
     <w:tmpl w:val="D41232BA"/>
@@ -5533,22 +5637,22 @@
     </w:lvl>
   </w:abstractNum>
   <w:num w:numId="1">
-    <w:abstractNumId w:val="13"/>
+    <w:abstractNumId w:val="14"/>
   </w:num>
   <w:num w:numId="2">
-    <w:abstractNumId w:val="8"/>
+    <w:abstractNumId w:val="9"/>
   </w:num>
   <w:num w:numId="3">
-    <w:abstractNumId w:val="11"/>
+    <w:abstractNumId w:val="12"/>
   </w:num>
   <w:num w:numId="4">
     <w:abstractNumId w:val="0"/>
   </w:num>
   <w:num w:numId="5">
-    <w:abstractNumId w:val="9"/>
+    <w:abstractNumId w:val="10"/>
   </w:num>
   <w:num w:numId="6">
-    <w:abstractNumId w:val="12"/>
+    <w:abstractNumId w:val="13"/>
   </w:num>
   <w:num w:numId="7">
     <w:abstractNumId w:val="4"/>
@@ -5557,10 +5661,10 @@
     <w:abstractNumId w:val="2"/>
   </w:num>
   <w:num w:numId="9">
-    <w:abstractNumId w:val="7"/>
+    <w:abstractNumId w:val="8"/>
   </w:num>
   <w:num w:numId="10">
-    <w:abstractNumId w:val="10"/>
+    <w:abstractNumId w:val="11"/>
   </w:num>
   <w:num w:numId="11">
     <w:abstractNumId w:val="3"/>
@@ -5574,11 +5678,14 @@
   <w:num w:numId="14">
     <w:abstractNumId w:val="6"/>
   </w:num>
+  <w:num w:numId="15">
+    <w:abstractNumId w:val="7"/>
+  </w:num>
 </w:numbering>
 </file>
 
 <file path=word/styles.xml><?xml version="1.0" encoding="utf-8"?>
-<w:styles xmlns:mc="http://schemas.openxmlformats.org/markup-compatibility/2006" xmlns:r="http://schemas.openxmlformats.org/officeDocument/2006/relationships" xmlns:w="http://schemas.openxmlformats.org/wordprocessingml/2006/main" xmlns:w14="http://schemas.microsoft.com/office/word/2010/wordml" xmlns:w15="http://schemas.microsoft.com/office/word/2012/wordml" xmlns:w16se="http://schemas.microsoft.com/office/word/2015/wordml/symex" mc:Ignorable="w14 w15 w16se">
+<w:styles xmlns:mc="http://schemas.openxmlformats.org/markup-compatibility/2006" xmlns:r="http://schemas.openxmlformats.org/officeDocument/2006/relationships" xmlns:w="http://schemas.openxmlformats.org/wordprocessingml/2006/main" xmlns:w14="http://schemas.microsoft.com/office/word/2010/wordml" xmlns:w15="http://schemas.microsoft.com/office/word/2012/wordml" mc:Ignorable="w14 w15">
   <w:docDefaults>
     <w:rPrDefault>
       <w:rPr>
@@ -5594,7 +5701,7 @@
       </w:pPr>
     </w:pPrDefault>
   </w:docDefaults>
-  <w:latentStyles w:defLockedState="0" w:defUIPriority="99" w:defSemiHidden="0" w:defUnhideWhenUsed="0" w:defQFormat="0" w:count="374">
+  <w:latentStyles w:defLockedState="0" w:defUIPriority="99" w:defSemiHidden="0" w:defUnhideWhenUsed="0" w:defQFormat="0" w:count="382">
     <w:lsdException w:name="Normal" w:uiPriority="0" w:qFormat="1"/>
     <w:lsdException w:name="heading 1" w:uiPriority="9" w:qFormat="1"/>
     <w:lsdException w:name="heading 2" w:semiHidden="1" w:uiPriority="9" w:unhideWhenUsed="1" w:qFormat="1"/>
@@ -5968,7 +6075,6 @@
     <w:lsdException w:name="List Table 7 Colorful Accent 6" w:uiPriority="52"/>
     <w:lsdException w:name="Mention" w:semiHidden="1" w:unhideWhenUsed="1"/>
     <w:lsdException w:name="Smart Hyperlink" w:semiHidden="1" w:unhideWhenUsed="1"/>
-    <w:lsdException w:name="Hashtag" w:semiHidden="1" w:unhideWhenUsed="1"/>
   </w:latentStyles>
   <w:style w:type="paragraph" w:default="1" w:styleId="Normal">
     <w:name w:val="Normal"/>
@@ -6020,6 +6126,36 @@
     <w:rsid w:val="00922065"/>
     <w:rPr>
       <w:color w:val="808080"/>
+    </w:rPr>
+  </w:style>
+  <w:style w:type="paragraph" w:styleId="DocumentMap">
+    <w:name w:val="Document Map"/>
+    <w:basedOn w:val="Normal"/>
+    <w:link w:val="DocumentMapChar"/>
+    <w:uiPriority w:val="99"/>
+    <w:semiHidden/>
+    <w:unhideWhenUsed/>
+    <w:rsid w:val="004116B9"/>
+    <w:pPr>
+      <w:spacing w:after="0" w:line="240" w:lineRule="auto"/>
+    </w:pPr>
+    <w:rPr>
+      <w:rFonts w:ascii="Times New Roman" w:hAnsi="Times New Roman" w:cs="Times New Roman"/>
+      <w:sz w:val="24"/>
+      <w:szCs w:val="24"/>
+    </w:rPr>
+  </w:style>
+  <w:style w:type="character" w:customStyle="1" w:styleId="DocumentMapChar">
+    <w:name w:val="Document Map Char"/>
+    <w:basedOn w:val="DefaultParagraphFont"/>
+    <w:link w:val="DocumentMap"/>
+    <w:uiPriority w:val="99"/>
+    <w:semiHidden/>
+    <w:rsid w:val="004116B9"/>
+    <w:rPr>
+      <w:rFonts w:ascii="Times New Roman" w:hAnsi="Times New Roman" w:cs="Times New Roman"/>
+      <w:sz w:val="24"/>
+      <w:szCs w:val="24"/>
     </w:rPr>
   </w:style>
 </w:styles>

</xml_diff>